<commit_message>
modif du fichier config pour implementation
</commit_message>
<xml_diff>
--- a/Guide_Implantation_Final.docx
+++ b/Guide_Implantation_Final.docx
@@ -255,13 +255,130 @@
           <w:r>
             <w:fldChar w:fldCharType="separate"/>
           </w:r>
-          <w:hyperlink w:anchor="_Toc8721592" w:history="1">
+          <w:bookmarkStart w:id="0" w:name="_GoBack"/>
+          <w:bookmarkEnd w:id="0"/>
+          <w:r>
+            <w:rPr>
+              <w:rStyle w:val="Lienhypertexte"/>
+              <w:noProof/>
+            </w:rPr>
+            <w:fldChar w:fldCharType="begin"/>
+          </w:r>
+          <w:r>
+            <w:rPr>
+              <w:rStyle w:val="Lienhypertexte"/>
+              <w:noProof/>
+            </w:rPr>
+            <w:instrText xml:space="preserve"> </w:instrText>
+          </w:r>
+          <w:r>
+            <w:rPr>
+              <w:noProof/>
+            </w:rPr>
+            <w:instrText>HYPERLINK \l "_Toc8741673"</w:instrText>
+          </w:r>
+          <w:r>
+            <w:rPr>
+              <w:rStyle w:val="Lienhypertexte"/>
+              <w:noProof/>
+            </w:rPr>
+            <w:instrText xml:space="preserve"> </w:instrText>
+          </w:r>
+          <w:r>
+            <w:rPr>
+              <w:rStyle w:val="Lienhypertexte"/>
+              <w:noProof/>
+            </w:rPr>
+          </w:r>
+          <w:r>
+            <w:rPr>
+              <w:rStyle w:val="Lienhypertexte"/>
+              <w:noProof/>
+            </w:rPr>
+            <w:fldChar w:fldCharType="separate"/>
+          </w:r>
+          <w:r>
+            <w:rPr>
+              <w:rStyle w:val="Lienhypertexte"/>
+              <w:noProof/>
+            </w:rPr>
+            <w:t>Prérequis</w:t>
+          </w:r>
+          <w:r>
+            <w:rPr>
+              <w:noProof/>
+              <w:webHidden/>
+            </w:rPr>
+            <w:tab/>
+          </w:r>
+          <w:r>
+            <w:rPr>
+              <w:noProof/>
+              <w:webHidden/>
+            </w:rPr>
+            <w:fldChar w:fldCharType="begin"/>
+          </w:r>
+          <w:r>
+            <w:rPr>
+              <w:noProof/>
+              <w:webHidden/>
+            </w:rPr>
+            <w:instrText xml:space="preserve"> PAGEREF _Toc8741673 \h </w:instrText>
+          </w:r>
+          <w:r>
+            <w:rPr>
+              <w:noProof/>
+              <w:webHidden/>
+            </w:rPr>
+          </w:r>
+          <w:r>
+            <w:rPr>
+              <w:noProof/>
+              <w:webHidden/>
+            </w:rPr>
+            <w:fldChar w:fldCharType="separate"/>
+          </w:r>
+          <w:r>
+            <w:rPr>
+              <w:noProof/>
+              <w:webHidden/>
+            </w:rPr>
+            <w:t>3</w:t>
+          </w:r>
+          <w:r>
+            <w:rPr>
+              <w:noProof/>
+              <w:webHidden/>
+            </w:rPr>
+            <w:fldChar w:fldCharType="end"/>
+          </w:r>
+          <w:r>
+            <w:rPr>
+              <w:rStyle w:val="Lienhypertexte"/>
+              <w:noProof/>
+            </w:rPr>
+            <w:fldChar w:fldCharType="end"/>
+          </w:r>
+        </w:p>
+        <w:p>
+          <w:pPr>
+            <w:pStyle w:val="TM2"/>
+            <w:tabs>
+              <w:tab w:val="right" w:leader="dot" w:pos="8630"/>
+            </w:tabs>
+            <w:rPr>
+              <w:rFonts w:eastAsiaTheme="minorEastAsia"/>
+              <w:noProof/>
+              <w:lang w:eastAsia="fr-CA"/>
+            </w:rPr>
+          </w:pPr>
+          <w:hyperlink w:anchor="_Toc8741674" w:history="1">
             <w:r>
               <w:rPr>
                 <w:rStyle w:val="Lienhypertexte"/>
                 <w:noProof/>
               </w:rPr>
-              <w:t>Prérequis</w:t>
+              <w:t>Matériel</w:t>
             </w:r>
             <w:r>
               <w:rPr>
@@ -282,7 +399,7 @@
                 <w:noProof/>
                 <w:webHidden/>
               </w:rPr>
-              <w:instrText xml:space="preserve"> PAGEREF _Toc8721592 \h </w:instrText>
+              <w:instrText xml:space="preserve"> PAGEREF _Toc8741674 \h </w:instrText>
             </w:r>
             <w:r>
               <w:rPr>
@@ -325,13 +442,13 @@
               <w:lang w:eastAsia="fr-CA"/>
             </w:rPr>
           </w:pPr>
-          <w:hyperlink w:anchor="_Toc8721593" w:history="1">
+          <w:hyperlink w:anchor="_Toc8741675" w:history="1">
             <w:r>
               <w:rPr>
                 <w:rStyle w:val="Lienhypertexte"/>
                 <w:noProof/>
               </w:rPr>
-              <w:t>Matériel</w:t>
+              <w:t>Logiciels et versions</w:t>
             </w:r>
             <w:r>
               <w:rPr>
@@ -352,7 +469,7 @@
                 <w:noProof/>
                 <w:webHidden/>
               </w:rPr>
-              <w:instrText xml:space="preserve"> PAGEREF _Toc8721593 \h </w:instrText>
+              <w:instrText xml:space="preserve"> PAGEREF _Toc8741675 \h </w:instrText>
             </w:r>
             <w:r>
               <w:rPr>
@@ -395,13 +512,13 @@
               <w:lang w:eastAsia="fr-CA"/>
             </w:rPr>
           </w:pPr>
-          <w:hyperlink w:anchor="_Toc8721594" w:history="1">
+          <w:hyperlink w:anchor="_Toc8741676" w:history="1">
             <w:r>
               <w:rPr>
                 <w:rStyle w:val="Lienhypertexte"/>
                 <w:noProof/>
               </w:rPr>
-              <w:t>Logiciels et versions</w:t>
+              <w:t>Mots de passe</w:t>
             </w:r>
             <w:r>
               <w:rPr>
@@ -422,7 +539,7 @@
                 <w:noProof/>
                 <w:webHidden/>
               </w:rPr>
-              <w:instrText xml:space="preserve"> PAGEREF _Toc8721594 \h </w:instrText>
+              <w:instrText xml:space="preserve"> PAGEREF _Toc8741676 \h </w:instrText>
             </w:r>
             <w:r>
               <w:rPr>
@@ -465,13 +582,13 @@
               <w:lang w:eastAsia="fr-CA"/>
             </w:rPr>
           </w:pPr>
-          <w:hyperlink w:anchor="_Toc8721595" w:history="1">
+          <w:hyperlink w:anchor="_Toc8741677" w:history="1">
             <w:r>
               <w:rPr>
                 <w:rStyle w:val="Lienhypertexte"/>
                 <w:noProof/>
               </w:rPr>
-              <w:t>Mots de passe</w:t>
+              <w:t>Fichiers</w:t>
             </w:r>
             <w:r>
               <w:rPr>
@@ -492,7 +609,7 @@
                 <w:noProof/>
                 <w:webHidden/>
               </w:rPr>
-              <w:instrText xml:space="preserve"> PAGEREF _Toc8721595 \h </w:instrText>
+              <w:instrText xml:space="preserve"> PAGEREF _Toc8741677 \h </w:instrText>
             </w:r>
             <w:r>
               <w:rPr>
@@ -513,6 +630,76 @@
                 <w:webHidden/>
               </w:rPr>
               <w:t>3</w:t>
+            </w:r>
+            <w:r>
+              <w:rPr>
+                <w:noProof/>
+                <w:webHidden/>
+              </w:rPr>
+              <w:fldChar w:fldCharType="end"/>
+            </w:r>
+          </w:hyperlink>
+        </w:p>
+        <w:p>
+          <w:pPr>
+            <w:pStyle w:val="TM1"/>
+            <w:tabs>
+              <w:tab w:val="right" w:leader="dot" w:pos="8630"/>
+            </w:tabs>
+            <w:rPr>
+              <w:rFonts w:eastAsiaTheme="minorEastAsia"/>
+              <w:noProof/>
+              <w:lang w:eastAsia="fr-CA"/>
+            </w:rPr>
+          </w:pPr>
+          <w:hyperlink w:anchor="_Toc8741678" w:history="1">
+            <w:r>
+              <w:rPr>
+                <w:rStyle w:val="Lienhypertexte"/>
+                <w:noProof/>
+              </w:rPr>
+              <w:t>Vérifier les prérequis</w:t>
+            </w:r>
+            <w:r>
+              <w:rPr>
+                <w:noProof/>
+                <w:webHidden/>
+              </w:rPr>
+              <w:tab/>
+            </w:r>
+            <w:r>
+              <w:rPr>
+                <w:noProof/>
+                <w:webHidden/>
+              </w:rPr>
+              <w:fldChar w:fldCharType="begin"/>
+            </w:r>
+            <w:r>
+              <w:rPr>
+                <w:noProof/>
+                <w:webHidden/>
+              </w:rPr>
+              <w:instrText xml:space="preserve"> PAGEREF _Toc8741678 \h </w:instrText>
+            </w:r>
+            <w:r>
+              <w:rPr>
+                <w:noProof/>
+                <w:webHidden/>
+              </w:rPr>
+            </w:r>
+            <w:r>
+              <w:rPr>
+                <w:noProof/>
+                <w:webHidden/>
+              </w:rPr>
+              <w:fldChar w:fldCharType="separate"/>
+            </w:r>
+            <w:r>
+              <w:rPr>
+                <w:noProof/>
+                <w:webHidden/>
+              </w:rPr>
+              <w:t>4</w:t>
             </w:r>
             <w:r>
               <w:rPr>
@@ -535,13 +722,13 @@
               <w:lang w:eastAsia="fr-CA"/>
             </w:rPr>
           </w:pPr>
-          <w:hyperlink w:anchor="_Toc8721596" w:history="1">
+          <w:hyperlink w:anchor="_Toc8741679" w:history="1">
             <w:r>
               <w:rPr>
                 <w:rStyle w:val="Lienhypertexte"/>
                 <w:noProof/>
               </w:rPr>
-              <w:t>Fichiers</w:t>
+              <w:t>Windows</w:t>
             </w:r>
             <w:r>
               <w:rPr>
@@ -562,7 +749,7 @@
                 <w:noProof/>
                 <w:webHidden/>
               </w:rPr>
-              <w:instrText xml:space="preserve"> PAGEREF _Toc8721596 \h </w:instrText>
+              <w:instrText xml:space="preserve"> PAGEREF _Toc8741679 \h </w:instrText>
             </w:r>
             <w:r>
               <w:rPr>
@@ -582,7 +769,217 @@
                 <w:noProof/>
                 <w:webHidden/>
               </w:rPr>
-              <w:t>3</w:t>
+              <w:t>4</w:t>
+            </w:r>
+            <w:r>
+              <w:rPr>
+                <w:noProof/>
+                <w:webHidden/>
+              </w:rPr>
+              <w:fldChar w:fldCharType="end"/>
+            </w:r>
+          </w:hyperlink>
+        </w:p>
+        <w:p>
+          <w:pPr>
+            <w:pStyle w:val="TM2"/>
+            <w:tabs>
+              <w:tab w:val="right" w:leader="dot" w:pos="8630"/>
+            </w:tabs>
+            <w:rPr>
+              <w:rFonts w:eastAsiaTheme="minorEastAsia"/>
+              <w:noProof/>
+              <w:lang w:eastAsia="fr-CA"/>
+            </w:rPr>
+          </w:pPr>
+          <w:hyperlink w:anchor="_Toc8741680" w:history="1">
+            <w:r>
+              <w:rPr>
+                <w:rStyle w:val="Lienhypertexte"/>
+                <w:noProof/>
+              </w:rPr>
+              <w:t>MySql Workbench</w:t>
+            </w:r>
+            <w:r>
+              <w:rPr>
+                <w:noProof/>
+                <w:webHidden/>
+              </w:rPr>
+              <w:tab/>
+            </w:r>
+            <w:r>
+              <w:rPr>
+                <w:noProof/>
+                <w:webHidden/>
+              </w:rPr>
+              <w:fldChar w:fldCharType="begin"/>
+            </w:r>
+            <w:r>
+              <w:rPr>
+                <w:noProof/>
+                <w:webHidden/>
+              </w:rPr>
+              <w:instrText xml:space="preserve"> PAGEREF _Toc8741680 \h </w:instrText>
+            </w:r>
+            <w:r>
+              <w:rPr>
+                <w:noProof/>
+                <w:webHidden/>
+              </w:rPr>
+            </w:r>
+            <w:r>
+              <w:rPr>
+                <w:noProof/>
+                <w:webHidden/>
+              </w:rPr>
+              <w:fldChar w:fldCharType="separate"/>
+            </w:r>
+            <w:r>
+              <w:rPr>
+                <w:noProof/>
+                <w:webHidden/>
+              </w:rPr>
+              <w:t>4</w:t>
+            </w:r>
+            <w:r>
+              <w:rPr>
+                <w:noProof/>
+                <w:webHidden/>
+              </w:rPr>
+              <w:fldChar w:fldCharType="end"/>
+            </w:r>
+          </w:hyperlink>
+        </w:p>
+        <w:p>
+          <w:pPr>
+            <w:pStyle w:val="TM2"/>
+            <w:tabs>
+              <w:tab w:val="right" w:leader="dot" w:pos="8630"/>
+            </w:tabs>
+            <w:rPr>
+              <w:rFonts w:eastAsiaTheme="minorEastAsia"/>
+              <w:noProof/>
+              <w:lang w:eastAsia="fr-CA"/>
+            </w:rPr>
+          </w:pPr>
+          <w:hyperlink w:anchor="_Toc8741681" w:history="1">
+            <w:r>
+              <w:rPr>
+                <w:rStyle w:val="Lienhypertexte"/>
+                <w:noProof/>
+              </w:rPr>
+              <w:t>MySql</w:t>
+            </w:r>
+            <w:r>
+              <w:rPr>
+                <w:noProof/>
+                <w:webHidden/>
+              </w:rPr>
+              <w:tab/>
+            </w:r>
+            <w:r>
+              <w:rPr>
+                <w:noProof/>
+                <w:webHidden/>
+              </w:rPr>
+              <w:fldChar w:fldCharType="begin"/>
+            </w:r>
+            <w:r>
+              <w:rPr>
+                <w:noProof/>
+                <w:webHidden/>
+              </w:rPr>
+              <w:instrText xml:space="preserve"> PAGEREF _Toc8741681 \h </w:instrText>
+            </w:r>
+            <w:r>
+              <w:rPr>
+                <w:noProof/>
+                <w:webHidden/>
+              </w:rPr>
+            </w:r>
+            <w:r>
+              <w:rPr>
+                <w:noProof/>
+                <w:webHidden/>
+              </w:rPr>
+              <w:fldChar w:fldCharType="separate"/>
+            </w:r>
+            <w:r>
+              <w:rPr>
+                <w:noProof/>
+                <w:webHidden/>
+              </w:rPr>
+              <w:t>5</w:t>
+            </w:r>
+            <w:r>
+              <w:rPr>
+                <w:noProof/>
+                <w:webHidden/>
+              </w:rPr>
+              <w:fldChar w:fldCharType="end"/>
+            </w:r>
+          </w:hyperlink>
+        </w:p>
+        <w:p>
+          <w:pPr>
+            <w:pStyle w:val="TM2"/>
+            <w:tabs>
+              <w:tab w:val="right" w:leader="dot" w:pos="8630"/>
+            </w:tabs>
+            <w:rPr>
+              <w:rFonts w:eastAsiaTheme="minorEastAsia"/>
+              <w:noProof/>
+              <w:lang w:eastAsia="fr-CA"/>
+            </w:rPr>
+          </w:pPr>
+          <w:hyperlink w:anchor="_Toc8741682" w:history="1">
+            <w:r>
+              <w:rPr>
+                <w:rStyle w:val="Lienhypertexte"/>
+                <w:noProof/>
+              </w:rPr>
+              <w:t>.Net Core Runtime</w:t>
+            </w:r>
+            <w:r>
+              <w:rPr>
+                <w:noProof/>
+                <w:webHidden/>
+              </w:rPr>
+              <w:tab/>
+            </w:r>
+            <w:r>
+              <w:rPr>
+                <w:noProof/>
+                <w:webHidden/>
+              </w:rPr>
+              <w:fldChar w:fldCharType="begin"/>
+            </w:r>
+            <w:r>
+              <w:rPr>
+                <w:noProof/>
+                <w:webHidden/>
+              </w:rPr>
+              <w:instrText xml:space="preserve"> PAGEREF _Toc8741682 \h </w:instrText>
+            </w:r>
+            <w:r>
+              <w:rPr>
+                <w:noProof/>
+                <w:webHidden/>
+              </w:rPr>
+            </w:r>
+            <w:r>
+              <w:rPr>
+                <w:noProof/>
+                <w:webHidden/>
+              </w:rPr>
+              <w:fldChar w:fldCharType="separate"/>
+            </w:r>
+            <w:r>
+              <w:rPr>
+                <w:noProof/>
+                <w:webHidden/>
+              </w:rPr>
+              <w:t>5</w:t>
             </w:r>
             <w:r>
               <w:rPr>
@@ -605,13 +1002,13 @@
               <w:lang w:eastAsia="fr-CA"/>
             </w:rPr>
           </w:pPr>
-          <w:hyperlink w:anchor="_Toc8721597" w:history="1">
+          <w:hyperlink w:anchor="_Toc8741683" w:history="1">
             <w:r>
               <w:rPr>
                 <w:rStyle w:val="Lienhypertexte"/>
                 <w:noProof/>
               </w:rPr>
-              <w:t>Vérifier les prérequis</w:t>
+              <w:t>Implémentation</w:t>
             </w:r>
             <w:r>
               <w:rPr>
@@ -632,7 +1029,7 @@
                 <w:noProof/>
                 <w:webHidden/>
               </w:rPr>
-              <w:instrText xml:space="preserve"> PAGEREF _Toc8721597 \h </w:instrText>
+              <w:instrText xml:space="preserve"> PAGEREF _Toc8741683 \h </w:instrText>
             </w:r>
             <w:r>
               <w:rPr>
@@ -652,7 +1049,7 @@
                 <w:noProof/>
                 <w:webHidden/>
               </w:rPr>
-              <w:t>4</w:t>
+              <w:t>6</w:t>
             </w:r>
             <w:r>
               <w:rPr>
@@ -675,13 +1072,13 @@
               <w:lang w:eastAsia="fr-CA"/>
             </w:rPr>
           </w:pPr>
-          <w:hyperlink w:anchor="_Toc8721598" w:history="1">
+          <w:hyperlink w:anchor="_Toc8741684" w:history="1">
             <w:r>
               <w:rPr>
                 <w:rStyle w:val="Lienhypertexte"/>
                 <w:noProof/>
               </w:rPr>
-              <w:t>Windows</w:t>
+              <w:t>Importer le dossier avec les éléments</w:t>
             </w:r>
             <w:r>
               <w:rPr>
@@ -702,7 +1099,7 @@
                 <w:noProof/>
                 <w:webHidden/>
               </w:rPr>
-              <w:instrText xml:space="preserve"> PAGEREF _Toc8721598 \h </w:instrText>
+              <w:instrText xml:space="preserve"> PAGEREF _Toc8741684 \h </w:instrText>
             </w:r>
             <w:r>
               <w:rPr>
@@ -722,7 +1119,7 @@
                 <w:noProof/>
                 <w:webHidden/>
               </w:rPr>
-              <w:t>4</w:t>
+              <w:t>6</w:t>
             </w:r>
             <w:r>
               <w:rPr>
@@ -745,13 +1142,13 @@
               <w:lang w:eastAsia="fr-CA"/>
             </w:rPr>
           </w:pPr>
-          <w:hyperlink w:anchor="_Toc8721599" w:history="1">
+          <w:hyperlink w:anchor="_Toc8741685" w:history="1">
             <w:r>
               <w:rPr>
                 <w:rStyle w:val="Lienhypertexte"/>
                 <w:noProof/>
               </w:rPr>
-              <w:t>MySql Workbench</w:t>
+              <w:t>Implémenter l’Api</w:t>
             </w:r>
             <w:r>
               <w:rPr>
@@ -772,7 +1169,7 @@
                 <w:noProof/>
                 <w:webHidden/>
               </w:rPr>
-              <w:instrText xml:space="preserve"> PAGEREF _Toc8721599 \h </w:instrText>
+              <w:instrText xml:space="preserve"> PAGEREF _Toc8741685 \h </w:instrText>
             </w:r>
             <w:r>
               <w:rPr>
@@ -792,7 +1189,7 @@
                 <w:noProof/>
                 <w:webHidden/>
               </w:rPr>
-              <w:t>4</w:t>
+              <w:t>6</w:t>
             </w:r>
             <w:r>
               <w:rPr>
@@ -815,13 +1212,13 @@
               <w:lang w:eastAsia="fr-CA"/>
             </w:rPr>
           </w:pPr>
-          <w:hyperlink w:anchor="_Toc8721600" w:history="1">
+          <w:hyperlink w:anchor="_Toc8741686" w:history="1">
             <w:r>
               <w:rPr>
                 <w:rStyle w:val="Lienhypertexte"/>
                 <w:noProof/>
               </w:rPr>
-              <w:t>MySql</w:t>
+              <w:t>Implémenter Angular</w:t>
             </w:r>
             <w:r>
               <w:rPr>
@@ -842,7 +1239,7 @@
                 <w:noProof/>
                 <w:webHidden/>
               </w:rPr>
-              <w:instrText xml:space="preserve"> PAGEREF _Toc8721600 \h </w:instrText>
+              <w:instrText xml:space="preserve"> PAGEREF _Toc8741686 \h </w:instrText>
             </w:r>
             <w:r>
               <w:rPr>
@@ -862,7 +1259,7 @@
                 <w:noProof/>
                 <w:webHidden/>
               </w:rPr>
-              <w:t>5</w:t>
+              <w:t>8</w:t>
             </w:r>
             <w:r>
               <w:rPr>
@@ -885,13 +1282,13 @@
               <w:lang w:eastAsia="fr-CA"/>
             </w:rPr>
           </w:pPr>
-          <w:hyperlink w:anchor="_Toc8721601" w:history="1">
+          <w:hyperlink w:anchor="_Toc8741687" w:history="1">
             <w:r>
               <w:rPr>
                 <w:rStyle w:val="Lienhypertexte"/>
                 <w:noProof/>
               </w:rPr>
-              <w:t>.Net Core Runtime</w:t>
+              <w:t>Implémenter MySql</w:t>
             </w:r>
             <w:r>
               <w:rPr>
@@ -912,7 +1309,7 @@
                 <w:noProof/>
                 <w:webHidden/>
               </w:rPr>
-              <w:instrText xml:space="preserve"> PAGEREF _Toc8721601 \h </w:instrText>
+              <w:instrText xml:space="preserve"> PAGEREF _Toc8741687 \h </w:instrText>
             </w:r>
             <w:r>
               <w:rPr>
@@ -932,7 +1329,217 @@
                 <w:noProof/>
                 <w:webHidden/>
               </w:rPr>
-              <w:t>5</w:t>
+              <w:t>9</w:t>
+            </w:r>
+            <w:r>
+              <w:rPr>
+                <w:noProof/>
+                <w:webHidden/>
+              </w:rPr>
+              <w:fldChar w:fldCharType="end"/>
+            </w:r>
+          </w:hyperlink>
+        </w:p>
+        <w:p>
+          <w:pPr>
+            <w:pStyle w:val="TM2"/>
+            <w:tabs>
+              <w:tab w:val="right" w:leader="dot" w:pos="8630"/>
+            </w:tabs>
+            <w:rPr>
+              <w:rFonts w:eastAsiaTheme="minorEastAsia"/>
+              <w:noProof/>
+              <w:lang w:eastAsia="fr-CA"/>
+            </w:rPr>
+          </w:pPr>
+          <w:hyperlink w:anchor="_Toc8741688" w:history="1">
+            <w:r>
+              <w:rPr>
+                <w:rStyle w:val="Lienhypertexte"/>
+                <w:noProof/>
+              </w:rPr>
+              <w:t>Ajustements de l’Api (optionnel)</w:t>
+            </w:r>
+            <w:r>
+              <w:rPr>
+                <w:noProof/>
+                <w:webHidden/>
+              </w:rPr>
+              <w:tab/>
+            </w:r>
+            <w:r>
+              <w:rPr>
+                <w:noProof/>
+                <w:webHidden/>
+              </w:rPr>
+              <w:fldChar w:fldCharType="begin"/>
+            </w:r>
+            <w:r>
+              <w:rPr>
+                <w:noProof/>
+                <w:webHidden/>
+              </w:rPr>
+              <w:instrText xml:space="preserve"> PAGEREF _Toc8741688 \h </w:instrText>
+            </w:r>
+            <w:r>
+              <w:rPr>
+                <w:noProof/>
+                <w:webHidden/>
+              </w:rPr>
+            </w:r>
+            <w:r>
+              <w:rPr>
+                <w:noProof/>
+                <w:webHidden/>
+              </w:rPr>
+              <w:fldChar w:fldCharType="separate"/>
+            </w:r>
+            <w:r>
+              <w:rPr>
+                <w:noProof/>
+                <w:webHidden/>
+              </w:rPr>
+              <w:t>9</w:t>
+            </w:r>
+            <w:r>
+              <w:rPr>
+                <w:noProof/>
+                <w:webHidden/>
+              </w:rPr>
+              <w:fldChar w:fldCharType="end"/>
+            </w:r>
+          </w:hyperlink>
+        </w:p>
+        <w:p>
+          <w:pPr>
+            <w:pStyle w:val="TM2"/>
+            <w:tabs>
+              <w:tab w:val="right" w:leader="dot" w:pos="8630"/>
+            </w:tabs>
+            <w:rPr>
+              <w:rFonts w:eastAsiaTheme="minorEastAsia"/>
+              <w:noProof/>
+              <w:lang w:eastAsia="fr-CA"/>
+            </w:rPr>
+          </w:pPr>
+          <w:hyperlink w:anchor="_Toc8741689" w:history="1">
+            <w:r>
+              <w:rPr>
+                <w:rStyle w:val="Lienhypertexte"/>
+                <w:noProof/>
+              </w:rPr>
+              <w:t>Tester</w:t>
+            </w:r>
+            <w:r>
+              <w:rPr>
+                <w:noProof/>
+                <w:webHidden/>
+              </w:rPr>
+              <w:tab/>
+            </w:r>
+            <w:r>
+              <w:rPr>
+                <w:noProof/>
+                <w:webHidden/>
+              </w:rPr>
+              <w:fldChar w:fldCharType="begin"/>
+            </w:r>
+            <w:r>
+              <w:rPr>
+                <w:noProof/>
+                <w:webHidden/>
+              </w:rPr>
+              <w:instrText xml:space="preserve"> PAGEREF _Toc8741689 \h </w:instrText>
+            </w:r>
+            <w:r>
+              <w:rPr>
+                <w:noProof/>
+                <w:webHidden/>
+              </w:rPr>
+            </w:r>
+            <w:r>
+              <w:rPr>
+                <w:noProof/>
+                <w:webHidden/>
+              </w:rPr>
+              <w:fldChar w:fldCharType="separate"/>
+            </w:r>
+            <w:r>
+              <w:rPr>
+                <w:noProof/>
+                <w:webHidden/>
+              </w:rPr>
+              <w:t>10</w:t>
+            </w:r>
+            <w:r>
+              <w:rPr>
+                <w:noProof/>
+                <w:webHidden/>
+              </w:rPr>
+              <w:fldChar w:fldCharType="end"/>
+            </w:r>
+          </w:hyperlink>
+        </w:p>
+        <w:p>
+          <w:pPr>
+            <w:pStyle w:val="TM2"/>
+            <w:tabs>
+              <w:tab w:val="right" w:leader="dot" w:pos="8630"/>
+            </w:tabs>
+            <w:rPr>
+              <w:rFonts w:eastAsiaTheme="minorEastAsia"/>
+              <w:noProof/>
+              <w:lang w:eastAsia="fr-CA"/>
+            </w:rPr>
+          </w:pPr>
+          <w:hyperlink w:anchor="_Toc8741690" w:history="1">
+            <w:r>
+              <w:rPr>
+                <w:rStyle w:val="Lienhypertexte"/>
+                <w:noProof/>
+              </w:rPr>
+              <w:t>Revenir en arrière</w:t>
+            </w:r>
+            <w:r>
+              <w:rPr>
+                <w:noProof/>
+                <w:webHidden/>
+              </w:rPr>
+              <w:tab/>
+            </w:r>
+            <w:r>
+              <w:rPr>
+                <w:noProof/>
+                <w:webHidden/>
+              </w:rPr>
+              <w:fldChar w:fldCharType="begin"/>
+            </w:r>
+            <w:r>
+              <w:rPr>
+                <w:noProof/>
+                <w:webHidden/>
+              </w:rPr>
+              <w:instrText xml:space="preserve"> PAGEREF _Toc8741690 \h </w:instrText>
+            </w:r>
+            <w:r>
+              <w:rPr>
+                <w:noProof/>
+                <w:webHidden/>
+              </w:rPr>
+            </w:r>
+            <w:r>
+              <w:rPr>
+                <w:noProof/>
+                <w:webHidden/>
+              </w:rPr>
+              <w:fldChar w:fldCharType="separate"/>
+            </w:r>
+            <w:r>
+              <w:rPr>
+                <w:noProof/>
+                <w:webHidden/>
+              </w:rPr>
+              <w:t>10</w:t>
             </w:r>
             <w:r>
               <w:rPr>
@@ -955,13 +1562,13 @@
               <w:lang w:eastAsia="fr-CA"/>
             </w:rPr>
           </w:pPr>
-          <w:hyperlink w:anchor="_Toc8721602" w:history="1">
+          <w:hyperlink w:anchor="_Toc8741691" w:history="1">
             <w:r>
               <w:rPr>
                 <w:rStyle w:val="Lienhypertexte"/>
                 <w:noProof/>
               </w:rPr>
-              <w:t>Implémentation</w:t>
+              <w:t>Annexe</w:t>
             </w:r>
             <w:r>
               <w:rPr>
@@ -982,7 +1589,7 @@
                 <w:noProof/>
                 <w:webHidden/>
               </w:rPr>
-              <w:instrText xml:space="preserve"> PAGEREF _Toc8721602 \h </w:instrText>
+              <w:instrText xml:space="preserve"> PAGEREF _Toc8741691 \h </w:instrText>
             </w:r>
             <w:r>
               <w:rPr>
@@ -1002,7 +1609,7 @@
                 <w:noProof/>
                 <w:webHidden/>
               </w:rPr>
-              <w:t>6</w:t>
+              <w:t>12</w:t>
             </w:r>
             <w:r>
               <w:rPr>
@@ -1025,13 +1632,13 @@
               <w:lang w:eastAsia="fr-CA"/>
             </w:rPr>
           </w:pPr>
-          <w:hyperlink w:anchor="_Toc8721603" w:history="1">
+          <w:hyperlink w:anchor="_Toc8741692" w:history="1">
             <w:r>
               <w:rPr>
                 <w:rStyle w:val="Lienhypertexte"/>
                 <w:noProof/>
               </w:rPr>
-              <w:t>Importer le dossier avec les éléments</w:t>
+              <w:t>Ouvrir l’invite de commandes</w:t>
             </w:r>
             <w:r>
               <w:rPr>
@@ -1052,7 +1659,7 @@
                 <w:noProof/>
                 <w:webHidden/>
               </w:rPr>
-              <w:instrText xml:space="preserve"> PAGEREF _Toc8721603 \h </w:instrText>
+              <w:instrText xml:space="preserve"> PAGEREF _Toc8741692 \h </w:instrText>
             </w:r>
             <w:r>
               <w:rPr>
@@ -1072,7 +1679,7 @@
                 <w:noProof/>
                 <w:webHidden/>
               </w:rPr>
-              <w:t>6</w:t>
+              <w:t>12</w:t>
             </w:r>
             <w:r>
               <w:rPr>
@@ -1095,13 +1702,13 @@
               <w:lang w:eastAsia="fr-CA"/>
             </w:rPr>
           </w:pPr>
-          <w:hyperlink w:anchor="_Toc8721604" w:history="1">
+          <w:hyperlink w:anchor="_Toc8741693" w:history="1">
             <w:r>
               <w:rPr>
                 <w:rStyle w:val="Lienhypertexte"/>
                 <w:noProof/>
               </w:rPr>
-              <w:t>Implémenter l’Api</w:t>
+              <w:t>Copier-coller</w:t>
             </w:r>
             <w:r>
               <w:rPr>
@@ -1122,7 +1729,7 @@
                 <w:noProof/>
                 <w:webHidden/>
               </w:rPr>
-              <w:instrText xml:space="preserve"> PAGEREF _Toc8721604 \h </w:instrText>
+              <w:instrText xml:space="preserve"> PAGEREF _Toc8741693 \h </w:instrText>
             </w:r>
             <w:r>
               <w:rPr>
@@ -1142,7 +1749,7 @@
                 <w:noProof/>
                 <w:webHidden/>
               </w:rPr>
-              <w:t>6</w:t>
+              <w:t>12</w:t>
             </w:r>
             <w:r>
               <w:rPr>
@@ -1165,13 +1772,13 @@
               <w:lang w:eastAsia="fr-CA"/>
             </w:rPr>
           </w:pPr>
-          <w:hyperlink w:anchor="_Toc8721605" w:history="1">
+          <w:hyperlink w:anchor="_Toc8741694" w:history="1">
             <w:r>
               <w:rPr>
                 <w:rStyle w:val="Lienhypertexte"/>
                 <w:noProof/>
               </w:rPr>
-              <w:t>Implémenter Angular</w:t>
+              <w:t>Activer IIS</w:t>
             </w:r>
             <w:r>
               <w:rPr>
@@ -1192,567 +1799,7 @@
                 <w:noProof/>
                 <w:webHidden/>
               </w:rPr>
-              <w:instrText xml:space="preserve"> PAGEREF _Toc8721605 \h </w:instrText>
-            </w:r>
-            <w:r>
-              <w:rPr>
-                <w:noProof/>
-                <w:webHidden/>
-              </w:rPr>
-            </w:r>
-            <w:r>
-              <w:rPr>
-                <w:noProof/>
-                <w:webHidden/>
-              </w:rPr>
-              <w:fldChar w:fldCharType="separate"/>
-            </w:r>
-            <w:r>
-              <w:rPr>
-                <w:noProof/>
-                <w:webHidden/>
-              </w:rPr>
-              <w:t>8</w:t>
-            </w:r>
-            <w:r>
-              <w:rPr>
-                <w:noProof/>
-                <w:webHidden/>
-              </w:rPr>
-              <w:fldChar w:fldCharType="end"/>
-            </w:r>
-          </w:hyperlink>
-        </w:p>
-        <w:p>
-          <w:pPr>
-            <w:pStyle w:val="TM2"/>
-            <w:tabs>
-              <w:tab w:val="right" w:leader="dot" w:pos="8630"/>
-            </w:tabs>
-            <w:rPr>
-              <w:rFonts w:eastAsiaTheme="minorEastAsia"/>
-              <w:noProof/>
-              <w:lang w:eastAsia="fr-CA"/>
-            </w:rPr>
-          </w:pPr>
-          <w:hyperlink w:anchor="_Toc8721606" w:history="1">
-            <w:r>
-              <w:rPr>
-                <w:rStyle w:val="Lienhypertexte"/>
-                <w:noProof/>
-              </w:rPr>
-              <w:t>Implémenter MySql</w:t>
-            </w:r>
-            <w:r>
-              <w:rPr>
-                <w:noProof/>
-                <w:webHidden/>
-              </w:rPr>
-              <w:tab/>
-            </w:r>
-            <w:r>
-              <w:rPr>
-                <w:noProof/>
-                <w:webHidden/>
-              </w:rPr>
-              <w:fldChar w:fldCharType="begin"/>
-            </w:r>
-            <w:r>
-              <w:rPr>
-                <w:noProof/>
-                <w:webHidden/>
-              </w:rPr>
-              <w:instrText xml:space="preserve"> PAGEREF _Toc8721606 \h </w:instrText>
-            </w:r>
-            <w:r>
-              <w:rPr>
-                <w:noProof/>
-                <w:webHidden/>
-              </w:rPr>
-            </w:r>
-            <w:r>
-              <w:rPr>
-                <w:noProof/>
-                <w:webHidden/>
-              </w:rPr>
-              <w:fldChar w:fldCharType="separate"/>
-            </w:r>
-            <w:r>
-              <w:rPr>
-                <w:noProof/>
-                <w:webHidden/>
-              </w:rPr>
-              <w:t>9</w:t>
-            </w:r>
-            <w:r>
-              <w:rPr>
-                <w:noProof/>
-                <w:webHidden/>
-              </w:rPr>
-              <w:fldChar w:fldCharType="end"/>
-            </w:r>
-          </w:hyperlink>
-        </w:p>
-        <w:p>
-          <w:pPr>
-            <w:pStyle w:val="TM2"/>
-            <w:tabs>
-              <w:tab w:val="right" w:leader="dot" w:pos="8630"/>
-            </w:tabs>
-            <w:rPr>
-              <w:rFonts w:eastAsiaTheme="minorEastAsia"/>
-              <w:noProof/>
-              <w:lang w:eastAsia="fr-CA"/>
-            </w:rPr>
-          </w:pPr>
-          <w:hyperlink w:anchor="_Toc8721607" w:history="1">
-            <w:r>
-              <w:rPr>
-                <w:rStyle w:val="Lienhypertexte"/>
-                <w:noProof/>
-              </w:rPr>
-              <w:t>Ajustements de l’Api (optionnel)</w:t>
-            </w:r>
-            <w:r>
-              <w:rPr>
-                <w:noProof/>
-                <w:webHidden/>
-              </w:rPr>
-              <w:tab/>
-            </w:r>
-            <w:r>
-              <w:rPr>
-                <w:noProof/>
-                <w:webHidden/>
-              </w:rPr>
-              <w:fldChar w:fldCharType="begin"/>
-            </w:r>
-            <w:r>
-              <w:rPr>
-                <w:noProof/>
-                <w:webHidden/>
-              </w:rPr>
-              <w:instrText xml:space="preserve"> PAGEREF _Toc8721607 \h </w:instrText>
-            </w:r>
-            <w:r>
-              <w:rPr>
-                <w:noProof/>
-                <w:webHidden/>
-              </w:rPr>
-            </w:r>
-            <w:r>
-              <w:rPr>
-                <w:noProof/>
-                <w:webHidden/>
-              </w:rPr>
-              <w:fldChar w:fldCharType="separate"/>
-            </w:r>
-            <w:r>
-              <w:rPr>
-                <w:noProof/>
-                <w:webHidden/>
-              </w:rPr>
-              <w:t>9</w:t>
-            </w:r>
-            <w:r>
-              <w:rPr>
-                <w:noProof/>
-                <w:webHidden/>
-              </w:rPr>
-              <w:fldChar w:fldCharType="end"/>
-            </w:r>
-          </w:hyperlink>
-        </w:p>
-        <w:p>
-          <w:pPr>
-            <w:pStyle w:val="TM2"/>
-            <w:tabs>
-              <w:tab w:val="right" w:leader="dot" w:pos="8630"/>
-            </w:tabs>
-            <w:rPr>
-              <w:rFonts w:eastAsiaTheme="minorEastAsia"/>
-              <w:noProof/>
-              <w:lang w:eastAsia="fr-CA"/>
-            </w:rPr>
-          </w:pPr>
-          <w:hyperlink w:anchor="_Toc8721608" w:history="1">
-            <w:r>
-              <w:rPr>
-                <w:rStyle w:val="Lienhypertexte"/>
-                <w:noProof/>
-              </w:rPr>
-              <w:t>Tester</w:t>
-            </w:r>
-            <w:r>
-              <w:rPr>
-                <w:noProof/>
-                <w:webHidden/>
-              </w:rPr>
-              <w:tab/>
-            </w:r>
-            <w:r>
-              <w:rPr>
-                <w:noProof/>
-                <w:webHidden/>
-              </w:rPr>
-              <w:fldChar w:fldCharType="begin"/>
-            </w:r>
-            <w:r>
-              <w:rPr>
-                <w:noProof/>
-                <w:webHidden/>
-              </w:rPr>
-              <w:instrText xml:space="preserve"> PAGEREF _Toc8721608 \h </w:instrText>
-            </w:r>
-            <w:r>
-              <w:rPr>
-                <w:noProof/>
-                <w:webHidden/>
-              </w:rPr>
-            </w:r>
-            <w:r>
-              <w:rPr>
-                <w:noProof/>
-                <w:webHidden/>
-              </w:rPr>
-              <w:fldChar w:fldCharType="separate"/>
-            </w:r>
-            <w:r>
-              <w:rPr>
-                <w:noProof/>
-                <w:webHidden/>
-              </w:rPr>
-              <w:t>10</w:t>
-            </w:r>
-            <w:r>
-              <w:rPr>
-                <w:noProof/>
-                <w:webHidden/>
-              </w:rPr>
-              <w:fldChar w:fldCharType="end"/>
-            </w:r>
-          </w:hyperlink>
-        </w:p>
-        <w:p>
-          <w:pPr>
-            <w:pStyle w:val="TM2"/>
-            <w:tabs>
-              <w:tab w:val="right" w:leader="dot" w:pos="8630"/>
-            </w:tabs>
-            <w:rPr>
-              <w:rFonts w:eastAsiaTheme="minorEastAsia"/>
-              <w:noProof/>
-              <w:lang w:eastAsia="fr-CA"/>
-            </w:rPr>
-          </w:pPr>
-          <w:hyperlink w:anchor="_Toc8721609" w:history="1">
-            <w:r>
-              <w:rPr>
-                <w:rStyle w:val="Lienhypertexte"/>
-                <w:noProof/>
-              </w:rPr>
-              <w:t>Revenir en arrière</w:t>
-            </w:r>
-            <w:r>
-              <w:rPr>
-                <w:noProof/>
-                <w:webHidden/>
-              </w:rPr>
-              <w:tab/>
-            </w:r>
-            <w:r>
-              <w:rPr>
-                <w:noProof/>
-                <w:webHidden/>
-              </w:rPr>
-              <w:fldChar w:fldCharType="begin"/>
-            </w:r>
-            <w:r>
-              <w:rPr>
-                <w:noProof/>
-                <w:webHidden/>
-              </w:rPr>
-              <w:instrText xml:space="preserve"> PAGEREF _Toc8721609 \h </w:instrText>
-            </w:r>
-            <w:r>
-              <w:rPr>
-                <w:noProof/>
-                <w:webHidden/>
-              </w:rPr>
-            </w:r>
-            <w:r>
-              <w:rPr>
-                <w:noProof/>
-                <w:webHidden/>
-              </w:rPr>
-              <w:fldChar w:fldCharType="separate"/>
-            </w:r>
-            <w:r>
-              <w:rPr>
-                <w:noProof/>
-                <w:webHidden/>
-              </w:rPr>
-              <w:t>10</w:t>
-            </w:r>
-            <w:r>
-              <w:rPr>
-                <w:noProof/>
-                <w:webHidden/>
-              </w:rPr>
-              <w:fldChar w:fldCharType="end"/>
-            </w:r>
-          </w:hyperlink>
-        </w:p>
-        <w:p>
-          <w:pPr>
-            <w:pStyle w:val="TM1"/>
-            <w:tabs>
-              <w:tab w:val="right" w:leader="dot" w:pos="8630"/>
-            </w:tabs>
-            <w:rPr>
-              <w:rFonts w:eastAsiaTheme="minorEastAsia"/>
-              <w:noProof/>
-              <w:lang w:eastAsia="fr-CA"/>
-            </w:rPr>
-          </w:pPr>
-          <w:hyperlink w:anchor="_Toc8721610" w:history="1">
-            <w:r>
-              <w:rPr>
-                <w:rStyle w:val="Lienhypertexte"/>
-                <w:noProof/>
-              </w:rPr>
-              <w:t>Annexe</w:t>
-            </w:r>
-            <w:r>
-              <w:rPr>
-                <w:noProof/>
-                <w:webHidden/>
-              </w:rPr>
-              <w:tab/>
-            </w:r>
-            <w:r>
-              <w:rPr>
-                <w:noProof/>
-                <w:webHidden/>
-              </w:rPr>
-              <w:fldChar w:fldCharType="begin"/>
-            </w:r>
-            <w:r>
-              <w:rPr>
-                <w:noProof/>
-                <w:webHidden/>
-              </w:rPr>
-              <w:instrText xml:space="preserve"> PAGEREF _Toc8721610 \h </w:instrText>
-            </w:r>
-            <w:r>
-              <w:rPr>
-                <w:noProof/>
-                <w:webHidden/>
-              </w:rPr>
-            </w:r>
-            <w:r>
-              <w:rPr>
-                <w:noProof/>
-                <w:webHidden/>
-              </w:rPr>
-              <w:fldChar w:fldCharType="separate"/>
-            </w:r>
-            <w:r>
-              <w:rPr>
-                <w:noProof/>
-                <w:webHidden/>
-              </w:rPr>
-              <w:t>12</w:t>
-            </w:r>
-            <w:r>
-              <w:rPr>
-                <w:noProof/>
-                <w:webHidden/>
-              </w:rPr>
-              <w:fldChar w:fldCharType="end"/>
-            </w:r>
-          </w:hyperlink>
-        </w:p>
-        <w:p>
-          <w:pPr>
-            <w:pStyle w:val="TM2"/>
-            <w:tabs>
-              <w:tab w:val="right" w:leader="dot" w:pos="8630"/>
-            </w:tabs>
-            <w:rPr>
-              <w:rFonts w:eastAsiaTheme="minorEastAsia"/>
-              <w:noProof/>
-              <w:lang w:eastAsia="fr-CA"/>
-            </w:rPr>
-          </w:pPr>
-          <w:hyperlink w:anchor="_Toc8721611" w:history="1">
-            <w:r>
-              <w:rPr>
-                <w:rStyle w:val="Lienhypertexte"/>
-                <w:noProof/>
-              </w:rPr>
-              <w:t>Ouvrir l’invite de commandes</w:t>
-            </w:r>
-            <w:r>
-              <w:rPr>
-                <w:noProof/>
-                <w:webHidden/>
-              </w:rPr>
-              <w:tab/>
-            </w:r>
-            <w:r>
-              <w:rPr>
-                <w:noProof/>
-                <w:webHidden/>
-              </w:rPr>
-              <w:fldChar w:fldCharType="begin"/>
-            </w:r>
-            <w:r>
-              <w:rPr>
-                <w:noProof/>
-                <w:webHidden/>
-              </w:rPr>
-              <w:instrText xml:space="preserve"> PAGEREF _Toc8721611 \h </w:instrText>
-            </w:r>
-            <w:r>
-              <w:rPr>
-                <w:noProof/>
-                <w:webHidden/>
-              </w:rPr>
-            </w:r>
-            <w:r>
-              <w:rPr>
-                <w:noProof/>
-                <w:webHidden/>
-              </w:rPr>
-              <w:fldChar w:fldCharType="separate"/>
-            </w:r>
-            <w:r>
-              <w:rPr>
-                <w:noProof/>
-                <w:webHidden/>
-              </w:rPr>
-              <w:t>12</w:t>
-            </w:r>
-            <w:r>
-              <w:rPr>
-                <w:noProof/>
-                <w:webHidden/>
-              </w:rPr>
-              <w:fldChar w:fldCharType="end"/>
-            </w:r>
-          </w:hyperlink>
-        </w:p>
-        <w:p>
-          <w:pPr>
-            <w:pStyle w:val="TM2"/>
-            <w:tabs>
-              <w:tab w:val="right" w:leader="dot" w:pos="8630"/>
-            </w:tabs>
-            <w:rPr>
-              <w:rFonts w:eastAsiaTheme="minorEastAsia"/>
-              <w:noProof/>
-              <w:lang w:eastAsia="fr-CA"/>
-            </w:rPr>
-          </w:pPr>
-          <w:hyperlink w:anchor="_Toc8721612" w:history="1">
-            <w:r>
-              <w:rPr>
-                <w:rStyle w:val="Lienhypertexte"/>
-                <w:noProof/>
-              </w:rPr>
-              <w:t>Copier-coller</w:t>
-            </w:r>
-            <w:r>
-              <w:rPr>
-                <w:noProof/>
-                <w:webHidden/>
-              </w:rPr>
-              <w:tab/>
-            </w:r>
-            <w:r>
-              <w:rPr>
-                <w:noProof/>
-                <w:webHidden/>
-              </w:rPr>
-              <w:fldChar w:fldCharType="begin"/>
-            </w:r>
-            <w:r>
-              <w:rPr>
-                <w:noProof/>
-                <w:webHidden/>
-              </w:rPr>
-              <w:instrText xml:space="preserve"> PAGEREF _Toc8721612 \h </w:instrText>
-            </w:r>
-            <w:r>
-              <w:rPr>
-                <w:noProof/>
-                <w:webHidden/>
-              </w:rPr>
-            </w:r>
-            <w:r>
-              <w:rPr>
-                <w:noProof/>
-                <w:webHidden/>
-              </w:rPr>
-              <w:fldChar w:fldCharType="separate"/>
-            </w:r>
-            <w:r>
-              <w:rPr>
-                <w:noProof/>
-                <w:webHidden/>
-              </w:rPr>
-              <w:t>12</w:t>
-            </w:r>
-            <w:r>
-              <w:rPr>
-                <w:noProof/>
-                <w:webHidden/>
-              </w:rPr>
-              <w:fldChar w:fldCharType="end"/>
-            </w:r>
-          </w:hyperlink>
-        </w:p>
-        <w:p>
-          <w:pPr>
-            <w:pStyle w:val="TM2"/>
-            <w:tabs>
-              <w:tab w:val="right" w:leader="dot" w:pos="8630"/>
-            </w:tabs>
-            <w:rPr>
-              <w:rFonts w:eastAsiaTheme="minorEastAsia"/>
-              <w:noProof/>
-              <w:lang w:eastAsia="fr-CA"/>
-            </w:rPr>
-          </w:pPr>
-          <w:hyperlink w:anchor="_Toc8721613" w:history="1">
-            <w:r>
-              <w:rPr>
-                <w:rStyle w:val="Lienhypertexte"/>
-                <w:noProof/>
-              </w:rPr>
-              <w:t>Activer IIS</w:t>
-            </w:r>
-            <w:r>
-              <w:rPr>
-                <w:noProof/>
-                <w:webHidden/>
-              </w:rPr>
-              <w:tab/>
-            </w:r>
-            <w:r>
-              <w:rPr>
-                <w:noProof/>
-                <w:webHidden/>
-              </w:rPr>
-              <w:fldChar w:fldCharType="begin"/>
-            </w:r>
-            <w:r>
-              <w:rPr>
-                <w:noProof/>
-                <w:webHidden/>
-              </w:rPr>
-              <w:instrText xml:space="preserve"> PAGEREF _Toc8721613 \h </w:instrText>
+              <w:instrText xml:space="preserve"> PAGEREF _Toc8741694 \h </w:instrText>
             </w:r>
             <w:r>
               <w:rPr>
@@ -1805,23 +1852,23 @@
       <w:pPr>
         <w:pStyle w:val="Titre1"/>
       </w:pPr>
-      <w:bookmarkStart w:id="0" w:name="_Toc8721592"/>
+      <w:bookmarkStart w:id="1" w:name="_Toc8741673"/>
       <w:r>
         <w:lastRenderedPageBreak/>
         <w:t>Prérequis</w:t>
       </w:r>
-      <w:bookmarkEnd w:id="0"/>
+      <w:bookmarkEnd w:id="1"/>
     </w:p>
     <w:p/>
     <w:p>
       <w:pPr>
         <w:pStyle w:val="Titre2"/>
       </w:pPr>
-      <w:bookmarkStart w:id="1" w:name="_Toc8721593"/>
+      <w:bookmarkStart w:id="2" w:name="_Toc8741674"/>
       <w:r>
         <w:t>Matériel</w:t>
       </w:r>
-      <w:bookmarkEnd w:id="1"/>
+      <w:bookmarkEnd w:id="2"/>
     </w:p>
     <w:p>
       <w:pPr>
@@ -1843,11 +1890,11 @@
       <w:pPr>
         <w:pStyle w:val="Titre2"/>
       </w:pPr>
-      <w:bookmarkStart w:id="2" w:name="_Toc8721594"/>
+      <w:bookmarkStart w:id="3" w:name="_Toc8741675"/>
       <w:r>
         <w:t>Logiciels et versions</w:t>
       </w:r>
-      <w:bookmarkEnd w:id="2"/>
+      <w:bookmarkEnd w:id="3"/>
     </w:p>
     <w:tbl>
       <w:tblPr>
@@ -1977,11 +2024,11 @@
       <w:pPr>
         <w:pStyle w:val="Titre2"/>
       </w:pPr>
-      <w:bookmarkStart w:id="3" w:name="_Toc8721595"/>
+      <w:bookmarkStart w:id="4" w:name="_Toc8741676"/>
       <w:r>
         <w:t>Mots de passe</w:t>
       </w:r>
-      <w:bookmarkEnd w:id="3"/>
+      <w:bookmarkEnd w:id="4"/>
     </w:p>
     <w:p>
       <w:pPr>
@@ -2128,9 +2175,11 @@
             <w:pPr>
               <w:jc w:val="center"/>
             </w:pPr>
+            <w:proofErr w:type="spellStart"/>
             <w:r>
               <w:t>root</w:t>
             </w:r>
+            <w:proofErr w:type="spellEnd"/>
           </w:p>
         </w:tc>
       </w:tr>
@@ -2156,8 +2205,6 @@
             <w:r>
               <w:t>12345</w:t>
             </w:r>
-            <w:bookmarkStart w:id="4" w:name="_GoBack"/>
-            <w:bookmarkEnd w:id="4"/>
           </w:p>
         </w:tc>
       </w:tr>
@@ -2241,7 +2288,7 @@
       <w:pPr>
         <w:pStyle w:val="Titre2"/>
       </w:pPr>
-      <w:bookmarkStart w:id="5" w:name="_Toc8721596"/>
+      <w:bookmarkStart w:id="5" w:name="_Toc8741677"/>
       <w:r>
         <w:t>Fichiers</w:t>
       </w:r>
@@ -2284,6 +2331,7 @@
           <w:numId w:val="1"/>
         </w:numPr>
       </w:pPr>
+      <w:proofErr w:type="spellStart"/>
       <w:r>
         <w:t>script_</w:t>
       </w:r>
@@ -2293,6 +2341,7 @@
       <w:r>
         <w:t>.sql</w:t>
       </w:r>
+      <w:proofErr w:type="spellEnd"/>
     </w:p>
     <w:p>
       <w:r>
@@ -2304,7 +2353,7 @@
         <w:pStyle w:val="Titre1"/>
         <w:jc w:val="both"/>
       </w:pPr>
-      <w:bookmarkStart w:id="6" w:name="_Toc8721597"/>
+      <w:bookmarkStart w:id="6" w:name="_Toc8741678"/>
       <w:r>
         <w:lastRenderedPageBreak/>
         <w:t>Vérifier les prérequis</w:t>
@@ -2321,7 +2370,7 @@
         <w:pStyle w:val="Titre2"/>
         <w:jc w:val="both"/>
       </w:pPr>
-      <w:bookmarkStart w:id="7" w:name="_Toc8721598"/>
+      <w:bookmarkStart w:id="7" w:name="_Toc8741679"/>
       <w:r>
         <w:t>Windows</w:t>
       </w:r>
@@ -2337,7 +2386,7 @@
           <w:lang w:eastAsia="fr-CA"/>
         </w:rPr>
         <w:drawing>
-          <wp:anchor distT="0" distB="0" distL="114300" distR="114300" simplePos="0" relativeHeight="251676672" behindDoc="0" locked="0" layoutInCell="1" allowOverlap="1">
+          <wp:anchor distT="0" distB="0" distL="114300" distR="114300" simplePos="0" relativeHeight="251640320" behindDoc="0" locked="0" layoutInCell="1" allowOverlap="1">
             <wp:simplePos x="0" y="0"/>
             <wp:positionH relativeFrom="margin">
               <wp:posOffset>3514725</wp:posOffset>
@@ -2406,7 +2455,7 @@
           <w:lang w:eastAsia="fr-CA"/>
         </w:rPr>
         <w:drawing>
-          <wp:anchor distT="0" distB="0" distL="114300" distR="114300" simplePos="0" relativeHeight="251675648" behindDoc="0" locked="0" layoutInCell="1" allowOverlap="1">
+          <wp:anchor distT="0" distB="0" distL="114300" distR="114300" simplePos="0" relativeHeight="251639296" behindDoc="0" locked="0" layoutInCell="1" allowOverlap="1">
             <wp:simplePos x="0" y="0"/>
             <wp:positionH relativeFrom="margin">
               <wp:posOffset>-584835</wp:posOffset>
@@ -2473,7 +2522,15 @@
         <w:t>Pour procéder à la mise à jour, vous devez vous assurer d’avoir la bonne version de Windows. Pour se faire, vous devez passer par l’invite de commande (voir l’annexe pour l’ouvrir).</w:t>
       </w:r>
       <w:r>
-        <w:t xml:space="preserve"> Sur l’invite de commande, tapez la commande « winver ». Cette commande affiche la version courante du système d’exploitation installé sur l’ordinateur.</w:t>
+        <w:t xml:space="preserve"> Sur l’invite de commande, tapez la commande « </w:t>
+      </w:r>
+      <w:proofErr w:type="spellStart"/>
+      <w:r>
+        <w:t>winver</w:t>
+      </w:r>
+      <w:proofErr w:type="spellEnd"/>
+      <w:r>
+        <w:t> ». Cette commande affiche la version courante du système d’exploitation installé sur l’ordinateur.</w:t>
       </w:r>
       <w:r>
         <w:t xml:space="preserve"> Vérifier que vous avez la bonne version de Windows.</w:t>
@@ -2504,7 +2561,7 @@
         <w:pStyle w:val="Titre2"/>
         <w:jc w:val="both"/>
       </w:pPr>
-      <w:bookmarkStart w:id="8" w:name="_Toc8721599"/>
+      <w:bookmarkStart w:id="8" w:name="_Toc8741680"/>
       <w:r>
         <w:t>MySql Workbench</w:t>
       </w:r>
@@ -2537,7 +2594,7 @@
           <w:lang w:eastAsia="fr-CA"/>
         </w:rPr>
         <w:drawing>
-          <wp:anchor distT="0" distB="0" distL="114300" distR="114300" simplePos="0" relativeHeight="251677696" behindDoc="0" locked="0" layoutInCell="1" allowOverlap="1">
+          <wp:anchor distT="0" distB="0" distL="114300" distR="114300" simplePos="0" relativeHeight="251641344" behindDoc="0" locked="0" layoutInCell="1" allowOverlap="1">
             <wp:simplePos x="0" y="0"/>
             <wp:positionH relativeFrom="column">
               <wp:posOffset>-552450</wp:posOffset>
@@ -2611,7 +2668,7 @@
           <w:lang w:eastAsia="fr-CA"/>
         </w:rPr>
         <w:drawing>
-          <wp:anchor distT="0" distB="0" distL="114300" distR="114300" simplePos="0" relativeHeight="251678720" behindDoc="0" locked="0" layoutInCell="1" allowOverlap="1">
+          <wp:anchor distT="0" distB="0" distL="114300" distR="114300" simplePos="0" relativeHeight="251642368" behindDoc="0" locked="0" layoutInCell="1" allowOverlap="1">
             <wp:simplePos x="0" y="0"/>
             <wp:positionH relativeFrom="margin">
               <wp:posOffset>2447925</wp:posOffset>
@@ -2680,7 +2737,7 @@
         <w:pStyle w:val="Titre2"/>
         <w:jc w:val="both"/>
       </w:pPr>
-      <w:bookmarkStart w:id="9" w:name="_Toc8721600"/>
+      <w:bookmarkStart w:id="9" w:name="_Toc8741681"/>
       <w:r>
         <w:lastRenderedPageBreak/>
         <w:t>MySql</w:t>
@@ -2698,7 +2755,7 @@
           <w:lang w:eastAsia="fr-CA"/>
         </w:rPr>
         <w:drawing>
-          <wp:anchor distT="0" distB="0" distL="114300" distR="114300" simplePos="0" relativeHeight="251680768" behindDoc="0" locked="0" layoutInCell="1" allowOverlap="1">
+          <wp:anchor distT="0" distB="0" distL="114300" distR="114300" simplePos="0" relativeHeight="251644416" behindDoc="0" locked="0" layoutInCell="1" allowOverlap="1">
             <wp:simplePos x="0" y="0"/>
             <wp:positionH relativeFrom="column">
               <wp:posOffset>2047875</wp:posOffset>
@@ -2792,7 +2849,15 @@
         <w:t xml:space="preserve"> s’ouvrira</w:t>
       </w:r>
       <w:r>
-        <w:t xml:space="preserve"> dans le programme. Dans la navigation qui se trouve à gauche de l’onglet, il y aura un menu appelé « Management ». Vous devez cliquer sur le sous-menu appelé « Server Status ». Un petit onglet s’ouvrira dans la connexion avec les informations de l’application et v</w:t>
+        <w:t xml:space="preserve"> dans le programme. Dans la navigation qui se trouve à gauche de l’onglet, il y aura un menu appelé « Management ». Vous devez cliquer sur le sous-menu appelé « Server </w:t>
+      </w:r>
+      <w:proofErr w:type="spellStart"/>
+      <w:r>
+        <w:t>Status</w:t>
+      </w:r>
+      <w:proofErr w:type="spellEnd"/>
+      <w:r>
+        <w:t> ». Un petit onglet s’ouvrira dans la connexion avec les informations de l’application et v</w:t>
       </w:r>
       <w:r>
         <w:t>ous pourrez vérifier la version.</w:t>
@@ -2809,7 +2874,7 @@
           <w:lang w:eastAsia="fr-CA"/>
         </w:rPr>
         <w:drawing>
-          <wp:anchor distT="0" distB="0" distL="114300" distR="114300" simplePos="0" relativeHeight="251679744" behindDoc="0" locked="0" layoutInCell="1" allowOverlap="1">
+          <wp:anchor distT="0" distB="0" distL="114300" distR="114300" simplePos="0" relativeHeight="251643392" behindDoc="0" locked="0" layoutInCell="1" allowOverlap="1">
             <wp:simplePos x="0" y="0"/>
             <wp:positionH relativeFrom="column">
               <wp:posOffset>-857250</wp:posOffset>
@@ -2893,9 +2958,14 @@
         <w:pStyle w:val="Titre2"/>
         <w:jc w:val="both"/>
       </w:pPr>
-      <w:bookmarkStart w:id="10" w:name="_Toc8721601"/>
-      <w:r>
-        <w:t>.Net Core Runtime</w:t>
+      <w:bookmarkStart w:id="10" w:name="_Toc8741682"/>
+      <w:proofErr w:type="gramStart"/>
+      <w:r>
+        <w:t>.Net</w:t>
+      </w:r>
+      <w:proofErr w:type="gramEnd"/>
+      <w:r>
+        <w:t xml:space="preserve"> Core Runtime</w:t>
       </w:r>
       <w:bookmarkEnd w:id="10"/>
     </w:p>
@@ -2916,7 +2986,13 @@
         <w:t>s</w:t>
       </w:r>
       <w:r>
-        <w:t xml:space="preserve"> du programme seront affichés à l’écran.</w:t>
+        <w:t xml:space="preserve"> du programme seront affiché</w:t>
+      </w:r>
+      <w:r>
+        <w:t>e</w:t>
+      </w:r>
+      <w:r>
+        <w:t>s à l’écran.</w:t>
       </w:r>
     </w:p>
     <w:p>
@@ -2929,7 +3005,7 @@
           <w:lang w:eastAsia="fr-CA"/>
         </w:rPr>
         <w:drawing>
-          <wp:anchor distT="0" distB="0" distL="114300" distR="114300" simplePos="0" relativeHeight="251681792" behindDoc="0" locked="0" layoutInCell="1" allowOverlap="1">
+          <wp:anchor distT="0" distB="0" distL="114300" distR="114300" simplePos="0" relativeHeight="251645440" behindDoc="0" locked="0" layoutInCell="1" allowOverlap="1">
             <wp:simplePos x="0" y="0"/>
             <wp:positionH relativeFrom="column">
               <wp:posOffset>333375</wp:posOffset>
@@ -3012,7 +3088,7 @@
         <w:pStyle w:val="Titre1"/>
         <w:jc w:val="both"/>
       </w:pPr>
-      <w:bookmarkStart w:id="11" w:name="_Toc8721602"/>
+      <w:bookmarkStart w:id="11" w:name="_Toc8741683"/>
       <w:r>
         <w:lastRenderedPageBreak/>
         <w:t>Implémentation</w:t>
@@ -3029,7 +3105,7 @@
         <w:pStyle w:val="Titre2"/>
         <w:jc w:val="both"/>
       </w:pPr>
-      <w:bookmarkStart w:id="12" w:name="_Toc8721603"/>
+      <w:bookmarkStart w:id="12" w:name="_Toc8741684"/>
       <w:r>
         <w:t xml:space="preserve">Importer le dossier </w:t>
       </w:r>
@@ -3068,7 +3144,7 @@
           <w:lang w:eastAsia="fr-CA"/>
         </w:rPr>
         <w:drawing>
-          <wp:anchor distT="0" distB="0" distL="114300" distR="114300" simplePos="0" relativeHeight="251682816" behindDoc="0" locked="0" layoutInCell="1" allowOverlap="1">
+          <wp:anchor distT="0" distB="0" distL="114300" distR="114300" simplePos="0" relativeHeight="251646464" behindDoc="0" locked="0" layoutInCell="1" allowOverlap="1">
             <wp:simplePos x="0" y="0"/>
             <wp:positionH relativeFrom="margin">
               <wp:align>right</wp:align>
@@ -3148,7 +3224,7 @@
           <w:lang w:eastAsia="fr-CA"/>
         </w:rPr>
         <w:drawing>
-          <wp:anchor distT="0" distB="0" distL="114300" distR="114300" simplePos="0" relativeHeight="251683840" behindDoc="0" locked="0" layoutInCell="1" allowOverlap="1">
+          <wp:anchor distT="0" distB="0" distL="114300" distR="114300" simplePos="0" relativeHeight="251647488" behindDoc="0" locked="0" layoutInCell="1" allowOverlap="1">
             <wp:simplePos x="0" y="0"/>
             <wp:positionH relativeFrom="margin">
               <wp:align>right</wp:align>
@@ -3235,7 +3311,7 @@
         <w:pStyle w:val="Titre2"/>
         <w:jc w:val="both"/>
       </w:pPr>
-      <w:bookmarkStart w:id="13" w:name="_Toc8721604"/>
+      <w:bookmarkStart w:id="13" w:name="_Toc8741685"/>
       <w:r>
         <w:rPr>
           <w:noProof/>
@@ -3243,7 +3319,7 @@
           <w:lang w:eastAsia="fr-CA"/>
         </w:rPr>
         <w:drawing>
-          <wp:anchor distT="0" distB="0" distL="114300" distR="114300" simplePos="0" relativeHeight="251684864" behindDoc="0" locked="0" layoutInCell="1" allowOverlap="1">
+          <wp:anchor distT="0" distB="0" distL="114300" distR="114300" simplePos="0" relativeHeight="251648512" behindDoc="0" locked="0" layoutInCell="1" allowOverlap="1">
             <wp:simplePos x="0" y="0"/>
             <wp:positionH relativeFrom="margin">
               <wp:posOffset>3876675</wp:posOffset>
@@ -3341,7 +3417,13 @@
         <w:t xml:space="preserve"> en vous dirigeant </w:t>
       </w:r>
       <w:r>
-        <w:t xml:space="preserve">dans le dossier racine de l’ordinateur en passant par un explorateur de fichier, puis en cliquant sur l’onglet « Ce PC », puis finalement en ouvrant le périphérique « Windows (C :). </w:t>
+        <w:t>dans le dossier racine de l’ordinateur en passant par un explorateur de fichier, puis en cliquant sur l’onglet « Ce PC », puis finalement en o</w:t>
+      </w:r>
+      <w:r>
+        <w:t>uvrant le disque « C: »</w:t>
+      </w:r>
+      <w:r>
+        <w:t xml:space="preserve">. </w:t>
       </w:r>
       <w:r>
         <w:t xml:space="preserve">Collez-le dans ce dossier. </w:t>
@@ -3362,7 +3444,7 @@
           <w:lang w:eastAsia="fr-CA"/>
         </w:rPr>
         <w:drawing>
-          <wp:anchor distT="0" distB="0" distL="114300" distR="114300" simplePos="0" relativeHeight="251685888" behindDoc="0" locked="0" layoutInCell="1" allowOverlap="1">
+          <wp:anchor distT="0" distB="0" distL="114300" distR="114300" simplePos="0" relativeHeight="251649536" behindDoc="0" locked="0" layoutInCell="1" allowOverlap="1">
             <wp:simplePos x="0" y="0"/>
             <wp:positionH relativeFrom="margin">
               <wp:posOffset>3450590</wp:posOffset>
@@ -3451,7 +3533,7 @@
         </w:rPr>
         <w:lastRenderedPageBreak/>
         <w:drawing>
-          <wp:anchor distT="0" distB="0" distL="114300" distR="114300" simplePos="0" relativeHeight="251686912" behindDoc="0" locked="0" layoutInCell="1" allowOverlap="1">
+          <wp:anchor distT="0" distB="0" distL="114300" distR="114300" simplePos="0" relativeHeight="251650560" behindDoc="0" locked="0" layoutInCell="1" allowOverlap="1">
             <wp:simplePos x="0" y="0"/>
             <wp:positionH relativeFrom="margin">
               <wp:posOffset>3657600</wp:posOffset>
@@ -3536,7 +3618,7 @@
           <w:lang w:eastAsia="fr-CA"/>
         </w:rPr>
         <w:drawing>
-          <wp:anchor distT="0" distB="0" distL="114300" distR="114300" simplePos="0" relativeHeight="251687936" behindDoc="0" locked="0" layoutInCell="1" allowOverlap="1">
+          <wp:anchor distT="0" distB="0" distL="114300" distR="114300" simplePos="0" relativeHeight="251651584" behindDoc="0" locked="0" layoutInCell="1" allowOverlap="1">
             <wp:simplePos x="0" y="0"/>
             <wp:positionH relativeFrom="column">
               <wp:posOffset>2419350</wp:posOffset>
@@ -3639,7 +3721,7 @@
           <w:lang w:eastAsia="fr-CA"/>
         </w:rPr>
         <w:drawing>
-          <wp:anchor distT="0" distB="0" distL="114300" distR="114300" simplePos="0" relativeHeight="251691008" behindDoc="0" locked="0" layoutInCell="1" allowOverlap="1">
+          <wp:anchor distT="0" distB="0" distL="114300" distR="114300" simplePos="0" relativeHeight="251654656" behindDoc="0" locked="0" layoutInCell="1" allowOverlap="1">
             <wp:simplePos x="0" y="0"/>
             <wp:positionH relativeFrom="column">
               <wp:posOffset>2800350</wp:posOffset>
@@ -3727,7 +3809,7 @@
           <w:lang w:eastAsia="fr-CA"/>
         </w:rPr>
         <w:drawing>
-          <wp:anchor distT="0" distB="0" distL="114300" distR="114300" simplePos="0" relativeHeight="251688960" behindDoc="0" locked="0" layoutInCell="1" allowOverlap="1">
+          <wp:anchor distT="0" distB="0" distL="114300" distR="114300" simplePos="0" relativeHeight="251652608" behindDoc="0" locked="0" layoutInCell="1" allowOverlap="1">
             <wp:simplePos x="0" y="0"/>
             <wp:positionH relativeFrom="margin">
               <wp:posOffset>5133975</wp:posOffset>
@@ -3816,7 +3898,7 @@
           <w:lang w:eastAsia="fr-CA"/>
         </w:rPr>
         <w:drawing>
-          <wp:anchor distT="0" distB="0" distL="114300" distR="114300" simplePos="0" relativeHeight="251689984" behindDoc="0" locked="0" layoutInCell="1" allowOverlap="1">
+          <wp:anchor distT="0" distB="0" distL="114300" distR="114300" simplePos="0" relativeHeight="251653632" behindDoc="0" locked="0" layoutInCell="1" allowOverlap="1">
             <wp:simplePos x="0" y="0"/>
             <wp:positionH relativeFrom="column">
               <wp:posOffset>3057526</wp:posOffset>
@@ -3930,21 +4012,36 @@
       <w:pPr>
         <w:jc w:val="both"/>
       </w:pPr>
-    </w:p>
-    <w:p>
-      <w:pPr>
-        <w:jc w:val="both"/>
-      </w:pPr>
-    </w:p>
-    <w:p>
-      <w:pPr>
-        <w:jc w:val="both"/>
-      </w:pPr>
-    </w:p>
-    <w:p>
-      <w:pPr>
-        <w:jc w:val="both"/>
-      </w:pPr>
+      <w:r>
+        <w:t>Enfin, vous devez apporter une modification au fichier de configuration de l’api dans le dossier du site Web. Pour se faire, allez dans le dossier des fichiers importés pour l’implémentation en passant par l’explorateur de fichiers, l’onglet « Ce PC », puis le disque des modifications. Allez dans le dossier « WEB\</w:t>
+      </w:r>
+      <w:proofErr w:type="spellStart"/>
+      <w:r>
+        <w:t>assets</w:t>
+      </w:r>
+      <w:proofErr w:type="spellEnd"/>
+      <w:r>
+        <w:t>\config</w:t>
+      </w:r>
+      <w:r>
+        <w:t> ». Ouvrez le fichier qui se trouve dans le dossier avec n’importe quel éditeur de texte. Changez la ligne de « </w:t>
+      </w:r>
+      <w:proofErr w:type="spellStart"/>
+      <w:r>
+        <w:t>apiUrl</w:t>
+      </w:r>
+      <w:proofErr w:type="spellEnd"/>
+      <w:r>
+        <w:t> » et mettez le bon numéro de port à la suite de « </w:t>
+      </w:r>
+      <w:proofErr w:type="spellStart"/>
+      <w:r>
+        <w:t>localhost</w:t>
+      </w:r>
+      <w:proofErr w:type="spellEnd"/>
+      <w:r>
+        <w:t> ». Sauvegardez puis quittez le fichier.</w:t>
+      </w:r>
     </w:p>
     <w:p>
       <w:pPr>
@@ -3971,7 +4068,7 @@
         <w:pStyle w:val="Titre2"/>
         <w:jc w:val="both"/>
       </w:pPr>
-      <w:bookmarkStart w:id="14" w:name="_Toc8721605"/>
+      <w:bookmarkStart w:id="14" w:name="_Toc8741686"/>
       <w:r>
         <w:rPr>
           <w:noProof/>
@@ -3979,7 +4076,7 @@
         </w:rPr>
         <w:lastRenderedPageBreak/>
         <w:drawing>
-          <wp:anchor distT="0" distB="0" distL="114300" distR="114300" simplePos="0" relativeHeight="251699200" behindDoc="0" locked="0" layoutInCell="1" allowOverlap="1">
+          <wp:anchor distT="0" distB="0" distL="114300" distR="114300" simplePos="0" relativeHeight="251659776" behindDoc="0" locked="0" layoutInCell="1" allowOverlap="1">
             <wp:simplePos x="0" y="0"/>
             <wp:positionH relativeFrom="margin">
               <wp:posOffset>3905250</wp:posOffset>
@@ -4052,7 +4149,13 @@
         <w:jc w:val="both"/>
       </w:pPr>
       <w:r>
-        <w:t>Sélectionnez le dossier appelé « WEB » qui se trouve dans les fichiers que vous avez importés plus tôt. Vous devrez le copiez-collez (voir l’annexe) en vous dirigeant dans le dossier racine de l’ordinateur en passant par un explorateur de fichier, puis en cliquant sur l’onglet « Ce PC », puis finalement en ouvrant le périphérique « Windows (C :). Collez-le dans ce dossier.</w:t>
+        <w:t>Sélectionnez le dossier appelé « WEB » qui se trouve dans les fichiers que vous avez importés plus tôt. Vous devrez le copie</w:t>
+      </w:r>
+      <w:r>
+        <w:t>r-coller</w:t>
+      </w:r>
+      <w:r>
+        <w:t xml:space="preserve"> (voir l’annexe) en vous dirigeant dans le dossier racine de l’ordinateur en passant par un explorateur de fichier, puis en cliquant sur l’onglet « Ce PC », puis finalement en ouvrant le périphérique « Windows (C :). Collez-le dans ce dossier.</w:t>
       </w:r>
       <w:r>
         <w:t xml:space="preserve"> </w:t>
@@ -4076,7 +4179,7 @@
           <w:lang w:eastAsia="fr-CA"/>
         </w:rPr>
         <w:drawing>
-          <wp:anchor distT="0" distB="0" distL="114300" distR="114300" simplePos="0" relativeHeight="251701248" behindDoc="0" locked="0" layoutInCell="1" allowOverlap="1" wp14:anchorId="3B4A4958" wp14:editId="2BEC8AD7">
+          <wp:anchor distT="0" distB="0" distL="114300" distR="114300" simplePos="0" relativeHeight="251660800" behindDoc="0" locked="0" layoutInCell="1" allowOverlap="1" wp14:anchorId="3B4A4958" wp14:editId="2BEC8AD7">
             <wp:simplePos x="0" y="0"/>
             <wp:positionH relativeFrom="margin">
               <wp:posOffset>3476625</wp:posOffset>
@@ -4161,7 +4264,7 @@
           <w:lang w:eastAsia="fr-CA"/>
         </w:rPr>
         <w:drawing>
-          <wp:anchor distT="0" distB="0" distL="114300" distR="114300" simplePos="0" relativeHeight="251702272" behindDoc="0" locked="0" layoutInCell="1" allowOverlap="1">
+          <wp:anchor distT="0" distB="0" distL="114300" distR="114300" simplePos="0" relativeHeight="251661824" behindDoc="0" locked="0" layoutInCell="1" allowOverlap="1">
             <wp:simplePos x="0" y="0"/>
             <wp:positionH relativeFrom="column">
               <wp:posOffset>3457575</wp:posOffset>
@@ -4243,7 +4346,7 @@
           <w:lang w:eastAsia="fr-CA"/>
         </w:rPr>
         <w:drawing>
-          <wp:anchor distT="0" distB="0" distL="114300" distR="114300" simplePos="0" relativeHeight="251703296" behindDoc="0" locked="0" layoutInCell="1" allowOverlap="1">
+          <wp:anchor distT="0" distB="0" distL="114300" distR="114300" simplePos="0" relativeHeight="251662848" behindDoc="0" locked="0" layoutInCell="1" allowOverlap="1">
             <wp:simplePos x="0" y="0"/>
             <wp:positionH relativeFrom="column">
               <wp:posOffset>2466975</wp:posOffset>
@@ -4331,7 +4434,7 @@
           <w:lang w:eastAsia="fr-CA"/>
         </w:rPr>
         <w:drawing>
-          <wp:anchor distT="0" distB="0" distL="114300" distR="114300" simplePos="0" relativeHeight="251704320" behindDoc="0" locked="0" layoutInCell="1" allowOverlap="1">
+          <wp:anchor distT="0" distB="0" distL="114300" distR="114300" simplePos="0" relativeHeight="251663872" behindDoc="0" locked="0" layoutInCell="1" allowOverlap="1">
             <wp:simplePos x="0" y="0"/>
             <wp:positionH relativeFrom="column">
               <wp:posOffset>2543175</wp:posOffset>
@@ -4436,7 +4539,7 @@
           <w:lang w:eastAsia="fr-CA"/>
         </w:rPr>
         <w:drawing>
-          <wp:anchor distT="0" distB="0" distL="114300" distR="114300" simplePos="0" relativeHeight="251705344" behindDoc="0" locked="0" layoutInCell="1" allowOverlap="1">
+          <wp:anchor distT="0" distB="0" distL="114300" distR="114300" simplePos="0" relativeHeight="251664896" behindDoc="0" locked="0" layoutInCell="1" allowOverlap="1">
             <wp:simplePos x="0" y="0"/>
             <wp:positionH relativeFrom="margin">
               <wp:posOffset>4867275</wp:posOffset>
@@ -4522,7 +4625,7 @@
         <w:pStyle w:val="Titre2"/>
         <w:jc w:val="both"/>
       </w:pPr>
-      <w:bookmarkStart w:id="15" w:name="_Toc8721606"/>
+      <w:bookmarkStart w:id="15" w:name="_Toc8741687"/>
       <w:r>
         <w:rPr>
           <w:noProof/>
@@ -4530,7 +4633,7 @@
         </w:rPr>
         <w:lastRenderedPageBreak/>
         <w:drawing>
-          <wp:anchor distT="0" distB="0" distL="114300" distR="114300" simplePos="0" relativeHeight="251708416" behindDoc="0" locked="0" layoutInCell="1" allowOverlap="1">
+          <wp:anchor distT="0" distB="0" distL="114300" distR="114300" simplePos="0" relativeHeight="251667968" behindDoc="0" locked="0" layoutInCell="1" allowOverlap="1">
             <wp:simplePos x="0" y="0"/>
             <wp:positionH relativeFrom="margin">
               <wp:posOffset>3790950</wp:posOffset>
@@ -4629,7 +4732,7 @@
           <w:lang w:eastAsia="fr-CA"/>
         </w:rPr>
         <w:drawing>
-          <wp:anchor distT="0" distB="0" distL="114300" distR="114300" simplePos="0" relativeHeight="251709440" behindDoc="0" locked="0" layoutInCell="1" allowOverlap="1">
+          <wp:anchor distT="0" distB="0" distL="114300" distR="114300" simplePos="0" relativeHeight="251668992" behindDoc="0" locked="0" layoutInCell="1" allowOverlap="1">
             <wp:simplePos x="0" y="0"/>
             <wp:positionH relativeFrom="column">
               <wp:posOffset>3867150</wp:posOffset>
@@ -4713,7 +4816,13 @@
         <w:t xml:space="preserve"> contenant les informations d</w:t>
       </w:r>
       <w:r>
-        <w:t xml:space="preserve">e la base de donnée. </w:t>
+        <w:t>e la base de donnée</w:t>
+      </w:r>
+      <w:r>
+        <w:t>s</w:t>
+      </w:r>
+      <w:r>
+        <w:t xml:space="preserve">. </w:t>
       </w:r>
       <w:r>
         <w:t>Dans le menu « File » en haut à gauche de la page de la connexion, choisissez l’option « Open SQL Script… » Vous devez sélectionner l</w:t>
@@ -4739,7 +4848,7 @@
           <w:lang w:eastAsia="fr-CA"/>
         </w:rPr>
         <w:drawing>
-          <wp:anchor distT="0" distB="0" distL="114300" distR="114300" simplePos="0" relativeHeight="251710464" behindDoc="0" locked="0" layoutInCell="1" allowOverlap="1">
+          <wp:anchor distT="0" distB="0" distL="114300" distR="114300" simplePos="0" relativeHeight="251670016" behindDoc="0" locked="0" layoutInCell="1" allowOverlap="1">
             <wp:simplePos x="0" y="0"/>
             <wp:positionH relativeFrom="column">
               <wp:posOffset>3827780</wp:posOffset>
@@ -4821,7 +4930,13 @@
         <w:t xml:space="preserve">ipt, vous devrez cliquer sur l’icône </w:t>
       </w:r>
       <w:r>
-        <w:t>représentant un éclair. La base de donnée est maintenant créée.</w:t>
+        <w:t>représentant un éclair. La base de donnée</w:t>
+      </w:r>
+      <w:r>
+        <w:t>s</w:t>
+      </w:r>
+      <w:r>
+        <w:t xml:space="preserve"> est maintenant créée.</w:t>
       </w:r>
       <w:r>
         <w:t xml:space="preserve"> </w:t>
@@ -4837,14 +4952,14 @@
         <w:pStyle w:val="Titre2"/>
         <w:jc w:val="both"/>
       </w:pPr>
-      <w:bookmarkStart w:id="16" w:name="_Toc8721607"/>
+      <w:bookmarkStart w:id="16" w:name="_Toc8741688"/>
       <w:r>
         <w:rPr>
           <w:noProof/>
           <w:lang w:eastAsia="fr-CA"/>
         </w:rPr>
         <w:drawing>
-          <wp:anchor distT="0" distB="0" distL="114300" distR="114300" simplePos="0" relativeHeight="251706368" behindDoc="0" locked="0" layoutInCell="1" allowOverlap="1">
+          <wp:anchor distT="0" distB="0" distL="114300" distR="114300" simplePos="0" relativeHeight="251665920" behindDoc="0" locked="0" layoutInCell="1" allowOverlap="1">
             <wp:simplePos x="0" y="0"/>
             <wp:positionH relativeFrom="page">
               <wp:posOffset>4352925</wp:posOffset>
@@ -4943,7 +5058,15 @@
         <w:t>Au cas advenant où l’Api serait hébergée sur un serveur différent à celui de la base de données</w:t>
       </w:r>
       <w:r>
-        <w:t xml:space="preserve"> (pas en localhost)</w:t>
+        <w:t xml:space="preserve"> (pas en </w:t>
+      </w:r>
+      <w:proofErr w:type="spellStart"/>
+      <w:r>
+        <w:t>localhost</w:t>
+      </w:r>
+      <w:proofErr w:type="spellEnd"/>
+      <w:r>
+        <w:t>)</w:t>
       </w:r>
       <w:r>
         <w:t xml:space="preserve">, vous aurez </w:t>
@@ -4955,14 +5078,30 @@
         <w:t xml:space="preserve"> </w:t>
       </w:r>
       <w:r>
-        <w:t>une modification à apporter au fichier de configuration de l’Api. Le fichier à modifier, « appsettings », se trouve sur le disque local, dans le dossier « API ». Les informations à changer sont dans la</w:t>
-      </w:r>
-      <w:r>
-        <w:t xml:space="preserve"> connexion à la base de donnée (« </w:t>
-      </w:r>
+        <w:t>une modification à apporter au fichier de configuration de l’Api. Le fichier à modifier, « </w:t>
+      </w:r>
+      <w:proofErr w:type="spellStart"/>
+      <w:r>
+        <w:t>appsettings</w:t>
+      </w:r>
+      <w:proofErr w:type="spellEnd"/>
+      <w:r>
+        <w:t> », se trouve sur le disque local, dans le dossier « API ». Les informations à changer sont dans la</w:t>
+      </w:r>
+      <w:r>
+        <w:t xml:space="preserve"> connexion à la base de donnée</w:t>
+      </w:r>
+      <w:r>
+        <w:t>s</w:t>
+      </w:r>
+      <w:r>
+        <w:t xml:space="preserve"> (« </w:t>
+      </w:r>
+      <w:proofErr w:type="spellStart"/>
       <w:r>
         <w:t>DatabaseConnectionString</w:t>
       </w:r>
+      <w:proofErr w:type="spellEnd"/>
       <w:r>
         <w:t> »).</w:t>
       </w:r>
@@ -4978,7 +5117,7 @@
           <w:szCs w:val="22"/>
         </w:rPr>
       </w:pPr>
-      <w:bookmarkStart w:id="17" w:name="_Toc8721608"/>
+      <w:bookmarkStart w:id="17" w:name="_Toc8741689"/>
       <w:r>
         <w:rPr>
           <w:noProof/>
@@ -4986,7 +5125,7 @@
         </w:rPr>
         <w:lastRenderedPageBreak/>
         <w:drawing>
-          <wp:anchor distT="0" distB="0" distL="114300" distR="114300" simplePos="0" relativeHeight="251707392" behindDoc="0" locked="0" layoutInCell="1" allowOverlap="1">
+          <wp:anchor distT="0" distB="0" distL="114300" distR="114300" simplePos="0" relativeHeight="251666944" behindDoc="0" locked="0" layoutInCell="1" allowOverlap="1">
             <wp:simplePos x="0" y="0"/>
             <wp:positionH relativeFrom="column">
               <wp:posOffset>2895600</wp:posOffset>
@@ -5065,17 +5204,30 @@
         <w:t>l’implémentation</w:t>
       </w:r>
       <w:r>
-        <w:t xml:space="preserve"> s’est bien effectuée, vous pouvez aller vérifier sur la page </w:t>
+        <w:t xml:space="preserve"> s’est bien effectuée, vous pouvez aller vérifier sur la </w:t>
+      </w:r>
+      <w:proofErr w:type="gramStart"/>
+      <w:r>
+        <w:t xml:space="preserve">page </w:t>
       </w:r>
       <w:r>
         <w:t xml:space="preserve"> </w:t>
       </w:r>
       <w:r>
-        <w:t xml:space="preserve">Web du serveur. </w:t>
-      </w:r>
-      <w:r>
-        <w:t>Pour se faire, vous devez entrer « localhost</w:t>
-      </w:r>
+        <w:t>Web</w:t>
+      </w:r>
+      <w:proofErr w:type="gramEnd"/>
+      <w:r>
+        <w:t xml:space="preserve"> du serveur. </w:t>
+      </w:r>
+      <w:r>
+        <w:t>Pour se faire, vous devez entrer « </w:t>
+      </w:r>
+      <w:proofErr w:type="spellStart"/>
+      <w:r>
+        <w:t>localhost</w:t>
+      </w:r>
+      <w:proofErr w:type="spellEnd"/>
       <w:r>
         <w:t>:</w:t>
       </w:r>
@@ -5102,7 +5254,7 @@
         <w:pStyle w:val="Titre2"/>
         <w:jc w:val="both"/>
       </w:pPr>
-      <w:bookmarkStart w:id="18" w:name="_Toc8721609"/>
+      <w:bookmarkStart w:id="18" w:name="_Toc8741690"/>
       <w:r>
         <w:t>Revenir en arrière</w:t>
       </w:r>
@@ -5118,7 +5270,7 @@
           <w:lang w:eastAsia="fr-CA"/>
         </w:rPr>
         <w:drawing>
-          <wp:anchor distT="0" distB="0" distL="114300" distR="114300" simplePos="0" relativeHeight="251712512" behindDoc="0" locked="0" layoutInCell="1" allowOverlap="1">
+          <wp:anchor distT="0" distB="0" distL="114300" distR="114300" simplePos="0" relativeHeight="251672064" behindDoc="0" locked="0" layoutInCell="1" allowOverlap="1">
             <wp:simplePos x="0" y="0"/>
             <wp:positionH relativeFrom="column">
               <wp:posOffset>2390775</wp:posOffset>
@@ -5187,7 +5339,7 @@
           <w:lang w:eastAsia="fr-CA"/>
         </w:rPr>
         <w:drawing>
-          <wp:anchor distT="0" distB="0" distL="114300" distR="114300" simplePos="0" relativeHeight="251711488" behindDoc="0" locked="0" layoutInCell="1" allowOverlap="1">
+          <wp:anchor distT="0" distB="0" distL="114300" distR="114300" simplePos="0" relativeHeight="251671040" behindDoc="0" locked="0" layoutInCell="1" allowOverlap="1">
             <wp:simplePos x="0" y="0"/>
             <wp:positionH relativeFrom="leftMargin">
               <wp:posOffset>2200275</wp:posOffset>
@@ -5254,14 +5406,32 @@
         <w:t>Pour annuler l’implémentation,</w:t>
       </w:r>
       <w:r>
-        <w:t xml:space="preserve"> vous devrez d’abord détruire la base de donnée mise en place. Pour se faire, veuillez ouvrir MySql en tapant « MySql » dans la recherche Windows, puis en sélectionnant la suggestion. Vous devez maintenant ouvrir votre connexion. </w:t>
+        <w:t xml:space="preserve"> vous devrez d’abord détruire la base de donnée</w:t>
+      </w:r>
+      <w:r>
+        <w:t>s</w:t>
+      </w:r>
+      <w:r>
+        <w:t xml:space="preserve"> mise en place. Pour se faire, veuillez ouvrir MySql en tapant « MySql » dans la recherche Windows, puis en sélectionnant la suggestion. Vous devez maintenant ouvrir votre connexion. </w:t>
       </w:r>
       <w:r>
         <w:br/>
-        <w:t>Vous devez ouvrir un nouveau script vide en appuyant sur l’icône d’ajout de script Sql. Un script s’ouvrira. Écrivez « drop database ventearbre; », puis exécutez le script en appuyant sur l’icône en forme d’éclair en haut du script.</w:t>
-      </w:r>
-      <w:r>
-        <w:t xml:space="preserve"> La base de donnée est maintenant détruite. </w:t>
+        <w:t>Vous devez ouvrir un nouveau script vide en appuyant sur l’icône d’ajout de script S</w:t>
+      </w:r>
+      <w:r>
+        <w:t>QL</w:t>
+      </w:r>
+      <w:r>
+        <w:t>. Un script s’ouvrira. Écrivez « drop database ventearbre; », puis exécutez le script en appuyant sur l’icône en forme d’éclair en haut du script.</w:t>
+      </w:r>
+      <w:r>
+        <w:t xml:space="preserve"> La base de donnée</w:t>
+      </w:r>
+      <w:r>
+        <w:t>s</w:t>
+      </w:r>
+      <w:r>
+        <w:t xml:space="preserve"> est maintenant détruite. </w:t>
       </w:r>
     </w:p>
     <w:p>
@@ -5350,7 +5520,7 @@
           <w:lang w:eastAsia="fr-CA"/>
         </w:rPr>
         <w:drawing>
-          <wp:anchor distT="0" distB="0" distL="114300" distR="114300" simplePos="0" relativeHeight="251714560" behindDoc="0" locked="0" layoutInCell="1" allowOverlap="1">
+          <wp:anchor distT="0" distB="0" distL="114300" distR="114300" simplePos="0" relativeHeight="251674112" behindDoc="0" locked="0" layoutInCell="1" allowOverlap="1">
             <wp:simplePos x="0" y="0"/>
             <wp:positionH relativeFrom="margin">
               <wp:posOffset>2657475</wp:posOffset>
@@ -5424,7 +5594,7 @@
           <w:lang w:eastAsia="fr-CA"/>
         </w:rPr>
         <w:drawing>
-          <wp:anchor distT="0" distB="0" distL="114300" distR="114300" simplePos="0" relativeHeight="251713536" behindDoc="0" locked="0" layoutInCell="1" allowOverlap="1">
+          <wp:anchor distT="0" distB="0" distL="114300" distR="114300" simplePos="0" relativeHeight="251673088" behindDoc="0" locked="0" layoutInCell="1" allowOverlap="1">
             <wp:simplePos x="0" y="0"/>
             <wp:positionH relativeFrom="column">
               <wp:posOffset>-581025</wp:posOffset>
@@ -5548,7 +5718,7 @@
           <w:lang w:eastAsia="fr-CA"/>
         </w:rPr>
         <w:drawing>
-          <wp:anchor distT="0" distB="0" distL="114300" distR="114300" simplePos="0" relativeHeight="251715584" behindDoc="0" locked="0" layoutInCell="1" allowOverlap="1">
+          <wp:anchor distT="0" distB="0" distL="114300" distR="114300" simplePos="0" relativeHeight="251675136" behindDoc="0" locked="0" layoutInCell="1" allowOverlap="1">
             <wp:simplePos x="0" y="0"/>
             <wp:positionH relativeFrom="margin">
               <wp:align>center</wp:align>
@@ -5626,7 +5796,7 @@
         <w:pStyle w:val="Titre1"/>
         <w:jc w:val="both"/>
       </w:pPr>
-      <w:bookmarkStart w:id="19" w:name="_Toc8721610"/>
+      <w:bookmarkStart w:id="19" w:name="_Toc8741691"/>
       <w:r>
         <w:lastRenderedPageBreak/>
         <w:t>Annexe</w:t>
@@ -5643,7 +5813,7 @@
         <w:pStyle w:val="Titre2"/>
         <w:jc w:val="both"/>
       </w:pPr>
-      <w:bookmarkStart w:id="20" w:name="_Toc8721611"/>
+      <w:bookmarkStart w:id="20" w:name="_Toc8741692"/>
       <w:r>
         <w:t>Ouvrir l’invite de commandes</w:t>
       </w:r>
@@ -5703,7 +5873,7 @@
             <v:path o:extrusionok="f" gradientshapeok="t" o:connecttype="rect"/>
             <o:lock v:ext="edit" aspectratio="t"/>
           </v:shapetype>
-          <v:shape id="_x0000_s1026" type="#_x0000_t75" style="position:absolute;left:0;text-align:left;margin-left:36.75pt;margin-top:15.15pt;width:172pt;height:118.55pt;z-index:-251661312;mso-position-horizontal-relative:text;mso-position-vertical-relative:text;mso-width-relative:page;mso-height-relative:page" wrapcoords="-38 0 -38 21546 21600 21546 21600 0 -38 0">
+          <v:shape id="_x0000_s1026" type="#_x0000_t75" style="position:absolute;left:0;text-align:left;margin-left:36.75pt;margin-top:15.15pt;width:172pt;height:118.55pt;z-index:-251640320;mso-position-horizontal-relative:text;mso-position-vertical-relative:text;mso-width-relative:page;mso-height-relative:page" wrapcoords="-38 0 -38 21546 21600 21546 21600 0 -38 0">
             <v:imagedata r:id="rId43" o:title="btn window"/>
             <w10:wrap type="through"/>
           </v:shape>
@@ -5717,7 +5887,7 @@
         <mc:AlternateContent>
           <mc:Choice Requires="wpg">
             <w:drawing>
-              <wp:anchor distT="0" distB="0" distL="114300" distR="114300" simplePos="0" relativeHeight="251695104" behindDoc="0" locked="0" layoutInCell="1" allowOverlap="1">
+              <wp:anchor distT="0" distB="0" distL="114300" distR="114300" simplePos="0" relativeHeight="251655680" behindDoc="0" locked="0" layoutInCell="1" allowOverlap="1">
                 <wp:simplePos x="0" y="0"/>
                 <wp:positionH relativeFrom="column">
                   <wp:posOffset>3019539</wp:posOffset>
@@ -5896,7 +6066,7 @@
         <w:pStyle w:val="Titre2"/>
         <w:jc w:val="both"/>
       </w:pPr>
-      <w:bookmarkStart w:id="21" w:name="_Toc8721612"/>
+      <w:bookmarkStart w:id="21" w:name="_Toc8741693"/>
       <w:r>
         <w:t>Copier-coller</w:t>
       </w:r>
@@ -5924,7 +6094,7 @@
         <w:pStyle w:val="Titre2"/>
         <w:jc w:val="both"/>
       </w:pPr>
-      <w:bookmarkStart w:id="22" w:name="_Toc8721613"/>
+      <w:bookmarkStart w:id="22" w:name="_Toc8741694"/>
       <w:r>
         <w:t>Activer IIS</w:t>
       </w:r>
@@ -5957,7 +6127,7 @@
           <w:lang w:eastAsia="fr-CA"/>
         </w:rPr>
         <w:drawing>
-          <wp:anchor distT="0" distB="0" distL="114300" distR="114300" simplePos="0" relativeHeight="251697152" behindDoc="0" locked="0" layoutInCell="1" allowOverlap="1">
+          <wp:anchor distT="0" distB="0" distL="114300" distR="114300" simplePos="0" relativeHeight="251657728" behindDoc="0" locked="0" layoutInCell="1" allowOverlap="1">
             <wp:simplePos x="0" y="0"/>
             <wp:positionH relativeFrom="page">
               <wp:posOffset>3076575</wp:posOffset>
@@ -6033,7 +6203,7 @@
           <w:lang w:eastAsia="fr-CA"/>
         </w:rPr>
         <w:drawing>
-          <wp:anchor distT="0" distB="0" distL="114300" distR="114300" simplePos="0" relativeHeight="251696128" behindDoc="0" locked="0" layoutInCell="1" allowOverlap="1">
+          <wp:anchor distT="0" distB="0" distL="114300" distR="114300" simplePos="0" relativeHeight="251656704" behindDoc="0" locked="0" layoutInCell="1" allowOverlap="1">
             <wp:simplePos x="0" y="0"/>
             <wp:positionH relativeFrom="margin">
               <wp:posOffset>-790575</wp:posOffset>
@@ -6120,7 +6290,7 @@
         </w:rPr>
         <w:lastRenderedPageBreak/>
         <w:drawing>
-          <wp:anchor distT="0" distB="0" distL="114300" distR="114300" simplePos="0" relativeHeight="251698176" behindDoc="0" locked="0" layoutInCell="1" allowOverlap="1">
+          <wp:anchor distT="0" distB="0" distL="114300" distR="114300" simplePos="0" relativeHeight="251658752" behindDoc="0" locked="0" layoutInCell="1" allowOverlap="1">
             <wp:simplePos x="0" y="0"/>
             <wp:positionH relativeFrom="column">
               <wp:posOffset>3743325</wp:posOffset>
@@ -7338,7 +7508,7 @@
 </file>
 
 <file path=customXml/itemProps1.xml><?xml version="1.0" encoding="utf-8"?>
-<ds:datastoreItem xmlns:ds="http://schemas.openxmlformats.org/officeDocument/2006/customXml" ds:itemID="{83386412-3529-4F0A-A031-1AD328F74DF3}">
+<ds:datastoreItem xmlns:ds="http://schemas.openxmlformats.org/officeDocument/2006/customXml" ds:itemID="{067E9E05-E0D6-4C26-A784-93121334C88C}">
   <ds:schemaRefs>
     <ds:schemaRef ds:uri="http://schemas.openxmlformats.org/officeDocument/2006/bibliography"/>
   </ds:schemaRefs>

</xml_diff>